<commit_message>
Prepping code for model
</commit_message>
<xml_diff>
--- a/Modified_Arrhenius_Manuscript.docx
+++ b/Modified_Arrhenius_Manuscript.docx
@@ -7769,7 +7769,8 @@
           <w:lang w:val="en-CA"/>
         </w:rPr>
       </w:pPr>
-      <w:ins w:id="14" w:author="Joseph Stinziano" w:date="2020-01-06T14:32:00Z">
+      <w:commentRangeStart w:id="14"/>
+      <w:ins w:id="15" w:author="Joseph Stinziano" w:date="2020-01-06T14:32:00Z">
         <w:r>
           <w:rPr>
             <w:rFonts w:eastAsiaTheme="minorEastAsia" w:cstheme="minorHAnsi"/>
@@ -7781,19 +7782,28 @@
           <w:t>Modeling</w:t>
         </w:r>
       </w:ins>
+      <w:commentRangeEnd w:id="14"/>
+      <w:ins w:id="16" w:author="Joseph Stinziano" w:date="2020-01-07T14:15:00Z">
+        <w:r>
+          <w:rPr>
+            <w:rStyle w:val="CommentReference"/>
+          </w:rPr>
+          <w:commentReference w:id="14"/>
+        </w:r>
+      </w:ins>
     </w:p>
     <w:p>
       <w:pPr>
         <w:spacing w:after="0" w:line="360" w:lineRule="auto"/>
         <w:rPr>
-          <w:ins w:id="15" w:author="Joseph Stinziano" w:date="2020-01-06T14:48:00Z"/>
+          <w:ins w:id="18" w:author="Joseph Stinziano" w:date="2020-01-06T14:48:00Z"/>
           <w:rFonts w:eastAsiaTheme="minorEastAsia" w:cstheme="minorHAnsi"/>
           <w:sz w:val="24"/>
           <w:szCs w:val="24"/>
           <w:lang w:val="en-CA"/>
         </w:rPr>
       </w:pPr>
-      <w:ins w:id="16" w:author="Joseph Stinziano" w:date="2020-01-06T14:32:00Z">
+      <w:ins w:id="19" w:author="Joseph Stinziano" w:date="2020-01-06T14:32:00Z">
         <w:r>
           <w:rPr>
             <w:rFonts w:eastAsiaTheme="minorEastAsia" w:cstheme="minorHAnsi"/>
@@ -7801,10 +7811,54 @@
             <w:szCs w:val="24"/>
             <w:lang w:val="en-CA"/>
           </w:rPr>
-          <w:t xml:space="preserve">We modelled the impact of the equations X and Y on daily net plant carbon balance. Data for </w:t>
+          <w:t xml:space="preserve">We modelled the impact of the equations </w:t>
         </w:r>
       </w:ins>
-      <w:ins w:id="17" w:author="Joseph Stinziano" w:date="2020-01-06T14:33:00Z">
+      <w:ins w:id="20" w:author="Joseph Stinziano" w:date="2020-01-07T13:17:00Z">
+        <w:r>
+          <w:rPr>
+            <w:rFonts w:eastAsiaTheme="minorEastAsia" w:cstheme="minorHAnsi"/>
+            <w:sz w:val="24"/>
+            <w:szCs w:val="24"/>
+            <w:lang w:val="en-CA"/>
+          </w:rPr>
+          <w:t>3</w:t>
+        </w:r>
+      </w:ins>
+      <w:ins w:id="21" w:author="Joseph Stinziano" w:date="2020-01-06T14:32:00Z">
+        <w:r>
+          <w:rPr>
+            <w:rFonts w:eastAsiaTheme="minorEastAsia" w:cstheme="minorHAnsi"/>
+            <w:sz w:val="24"/>
+            <w:szCs w:val="24"/>
+            <w:lang w:val="en-CA"/>
+          </w:rPr>
+          <w:t xml:space="preserve"> and </w:t>
+        </w:r>
+      </w:ins>
+      <w:ins w:id="22" w:author="Joseph Stinziano" w:date="2020-01-07T13:17:00Z">
+        <w:r>
+          <w:rPr>
+            <w:rFonts w:eastAsiaTheme="minorEastAsia" w:cstheme="minorHAnsi"/>
+            <w:sz w:val="24"/>
+            <w:szCs w:val="24"/>
+            <w:lang w:val="en-CA"/>
+          </w:rPr>
+          <w:t>10</w:t>
+        </w:r>
+      </w:ins>
+      <w:ins w:id="23" w:author="Joseph Stinziano" w:date="2020-01-06T14:32:00Z">
+        <w:r>
+          <w:rPr>
+            <w:rFonts w:eastAsiaTheme="minorEastAsia" w:cstheme="minorHAnsi"/>
+            <w:sz w:val="24"/>
+            <w:szCs w:val="24"/>
+            <w:lang w:val="en-CA"/>
+          </w:rPr>
+          <w:t xml:space="preserve"> on daily net plant carbon balance. Data for </w:t>
+        </w:r>
+      </w:ins>
+      <w:ins w:id="24" w:author="Joseph Stinziano" w:date="2020-01-06T14:33:00Z">
         <w:r>
           <w:rPr>
             <w:rFonts w:eastAsiaTheme="minorEastAsia" w:cstheme="minorHAnsi"/>
@@ -7815,7 +7869,7 @@
           <w:t xml:space="preserve">leaf area, root and shoot masses, as well as </w:t>
         </w:r>
       </w:ins>
-      <w:ins w:id="18" w:author="Joseph Stinziano" w:date="2020-01-07T13:09:00Z">
+      <w:ins w:id="25" w:author="Joseph Stinziano" w:date="2020-01-07T13:09:00Z">
         <w:r>
           <w:rPr>
             <w:rFonts w:eastAsiaTheme="minorEastAsia" w:cstheme="minorHAnsi"/>
@@ -7826,7 +7880,7 @@
           <w:t>leaf</w:t>
         </w:r>
       </w:ins>
-      <w:ins w:id="19" w:author="Joseph Stinziano" w:date="2020-01-06T14:34:00Z">
+      <w:ins w:id="26" w:author="Joseph Stinziano" w:date="2020-01-06T14:34:00Z">
         <w:r>
           <w:rPr>
             <w:rFonts w:eastAsiaTheme="minorEastAsia" w:cstheme="minorHAnsi"/>
@@ -7837,7 +7891,7 @@
           <w:t xml:space="preserve"> dark respiration at 25 </w:t>
         </w:r>
       </w:ins>
-      <w:ins w:id="20" w:author="Joseph Stinziano" w:date="2020-01-06T14:35:00Z">
+      <w:ins w:id="27" w:author="Joseph Stinziano" w:date="2020-01-06T14:35:00Z">
         <w:r>
           <w:rPr>
             <w:rFonts w:eastAsiaTheme="minorEastAsia" w:cstheme="minorHAnsi"/>
@@ -7848,7 +7902,7 @@
           <w:t>°C</w:t>
         </w:r>
       </w:ins>
-      <w:ins w:id="21" w:author="Joseph Stinziano" w:date="2020-01-06T14:33:00Z">
+      <w:ins w:id="28" w:author="Joseph Stinziano" w:date="2020-01-06T14:33:00Z">
         <w:r>
           <w:rPr>
             <w:rFonts w:eastAsiaTheme="minorEastAsia" w:cstheme="minorHAnsi"/>
@@ -7859,7 +7913,7 @@
           <w:t xml:space="preserve"> were taken from Stinziano &amp; Way (2017), while stomatal conductance model parameter</w:t>
         </w:r>
       </w:ins>
-      <w:ins w:id="22" w:author="Joseph Stinziano" w:date="2020-01-06T14:34:00Z">
+      <w:ins w:id="29" w:author="Joseph Stinziano" w:date="2020-01-06T14:34:00Z">
         <w:r>
           <w:rPr>
             <w:rFonts w:eastAsiaTheme="minorEastAsia" w:cstheme="minorHAnsi"/>
@@ -7870,7 +7924,7 @@
           <w:t xml:space="preserve">s were calculated with the gas exchange data reported in Stinziano &amp; Way (2017). </w:t>
         </w:r>
       </w:ins>
-      <w:ins w:id="23" w:author="Joseph Stinziano" w:date="2020-01-06T14:42:00Z">
+      <w:ins w:id="30" w:author="Joseph Stinziano" w:date="2020-01-06T14:42:00Z">
         <w:r>
           <w:rPr>
             <w:rFonts w:eastAsiaTheme="minorEastAsia" w:cstheme="minorHAnsi"/>
@@ -7881,7 +7935,7 @@
           <w:t>Mean data were taken from the control treatment at week</w:t>
         </w:r>
       </w:ins>
-      <w:ins w:id="24" w:author="Joseph Stinziano" w:date="2020-01-06T14:43:00Z">
+      <w:ins w:id="31" w:author="Joseph Stinziano" w:date="2020-01-06T14:43:00Z">
         <w:r>
           <w:rPr>
             <w:rFonts w:eastAsiaTheme="minorEastAsia" w:cstheme="minorHAnsi"/>
@@ -7892,7 +7946,7 @@
           <w:t>s 1 and</w:t>
         </w:r>
       </w:ins>
-      <w:ins w:id="25" w:author="Joseph Stinziano" w:date="2020-01-06T14:42:00Z">
+      <w:ins w:id="32" w:author="Joseph Stinziano" w:date="2020-01-06T14:42:00Z">
         <w:r>
           <w:rPr>
             <w:rFonts w:eastAsiaTheme="minorEastAsia" w:cstheme="minorHAnsi"/>
@@ -7903,7 +7957,7 @@
           <w:t xml:space="preserve"> 12</w:t>
         </w:r>
       </w:ins>
-      <w:ins w:id="26" w:author="Joseph Stinziano" w:date="2020-01-06T14:43:00Z">
+      <w:ins w:id="33" w:author="Joseph Stinziano" w:date="2020-01-06T14:43:00Z">
         <w:r>
           <w:rPr>
             <w:rFonts w:eastAsiaTheme="minorEastAsia" w:cstheme="minorHAnsi"/>
@@ -7914,7 +7968,7 @@
           <w:t xml:space="preserve"> to provide contrasting biomass allocation</w:t>
         </w:r>
       </w:ins>
-      <w:ins w:id="27" w:author="Joseph Stinziano" w:date="2020-01-07T13:09:00Z">
+      <w:ins w:id="34" w:author="Joseph Stinziano" w:date="2020-01-07T13:09:00Z">
         <w:r>
           <w:rPr>
             <w:rFonts w:eastAsiaTheme="minorEastAsia" w:cstheme="minorHAnsi"/>
@@ -7925,7 +7979,7 @@
           <w:t xml:space="preserve"> patterns</w:t>
         </w:r>
       </w:ins>
-      <w:ins w:id="28" w:author="Joseph Stinziano" w:date="2020-01-06T14:43:00Z">
+      <w:ins w:id="35" w:author="Joseph Stinziano" w:date="2020-01-06T14:43:00Z">
         <w:r>
           <w:rPr>
             <w:rFonts w:eastAsiaTheme="minorEastAsia" w:cstheme="minorHAnsi"/>
@@ -7936,7 +7990,7 @@
           <w:t>.</w:t>
         </w:r>
       </w:ins>
-      <w:ins w:id="29" w:author="Joseph Stinziano" w:date="2020-01-07T13:09:00Z">
+      <w:ins w:id="36" w:author="Joseph Stinziano" w:date="2020-01-07T13:09:00Z">
         <w:r>
           <w:rPr>
             <w:rFonts w:eastAsiaTheme="minorEastAsia" w:cstheme="minorHAnsi"/>
@@ -7967,7 +8021,7 @@
           <w:t xml:space="preserve"> and Guy (19</w:t>
         </w:r>
       </w:ins>
-      <w:ins w:id="30" w:author="Joseph Stinziano" w:date="2020-01-07T13:10:00Z">
+      <w:ins w:id="37" w:author="Joseph Stinziano" w:date="2020-01-07T13:10:00Z">
         <w:r>
           <w:rPr>
             <w:rFonts w:eastAsiaTheme="minorEastAsia" w:cstheme="minorHAnsi"/>
@@ -7975,7 +8029,29 @@
             <w:szCs w:val="24"/>
             <w:lang w:val="en-CA"/>
           </w:rPr>
-          <w:t>91) and we assumed that stem respiration was equal to root respiration.</w:t>
+          <w:t>91) and we assumed that stem respiration was equal to root respiration</w:t>
+        </w:r>
+      </w:ins>
+      <w:ins w:id="38" w:author="Joseph Stinziano" w:date="2020-01-07T13:17:00Z">
+        <w:r>
+          <w:rPr>
+            <w:rFonts w:eastAsiaTheme="minorEastAsia" w:cstheme="minorHAnsi"/>
+            <w:sz w:val="24"/>
+            <w:szCs w:val="24"/>
+            <w:lang w:val="en-CA"/>
+          </w:rPr>
+          <w:t xml:space="preserve"> (Table 1)</w:t>
+        </w:r>
+      </w:ins>
+      <w:ins w:id="39" w:author="Joseph Stinziano" w:date="2020-01-07T13:10:00Z">
+        <w:r>
+          <w:rPr>
+            <w:rFonts w:eastAsiaTheme="minorEastAsia" w:cstheme="minorHAnsi"/>
+            <w:sz w:val="24"/>
+            <w:szCs w:val="24"/>
+            <w:lang w:val="en-CA"/>
+          </w:rPr>
+          <w:t>.</w:t>
         </w:r>
       </w:ins>
     </w:p>
@@ -7983,7 +8059,7 @@
       <w:pPr>
         <w:spacing w:after="0" w:line="360" w:lineRule="auto"/>
         <w:rPr>
-          <w:ins w:id="31" w:author="Joseph Stinziano" w:date="2020-01-06T14:48:00Z"/>
+          <w:ins w:id="40" w:author="Joseph Stinziano" w:date="2020-01-06T14:48:00Z"/>
           <w:rFonts w:eastAsiaTheme="minorEastAsia" w:cstheme="minorHAnsi"/>
           <w:sz w:val="24"/>
           <w:szCs w:val="24"/>
@@ -7995,14 +8071,14 @@
       <w:pPr>
         <w:spacing w:after="0" w:line="360" w:lineRule="auto"/>
         <w:rPr>
-          <w:ins w:id="32" w:author="Joseph Stinziano" w:date="2020-01-06T14:48:00Z"/>
+          <w:ins w:id="41" w:author="Joseph Stinziano" w:date="2020-01-06T14:48:00Z"/>
           <w:rFonts w:eastAsiaTheme="minorEastAsia" w:cstheme="minorHAnsi"/>
           <w:sz w:val="24"/>
           <w:szCs w:val="24"/>
           <w:lang w:val="en-CA"/>
         </w:rPr>
       </w:pPr>
-      <w:ins w:id="33" w:author="Joseph Stinziano" w:date="2020-01-06T14:48:00Z">
+      <w:ins w:id="42" w:author="Joseph Stinziano" w:date="2020-01-06T14:48:00Z">
         <w:r>
           <w:rPr>
             <w:rFonts w:eastAsiaTheme="minorEastAsia" w:cstheme="minorHAnsi"/>
@@ -8013,7 +8089,7 @@
           <w:t>We calculated respiration using THISKINDOFEQUATION with THESEPARAMETERS.</w:t>
         </w:r>
       </w:ins>
-      <w:ins w:id="34" w:author="Joseph Stinziano" w:date="2020-01-06T14:49:00Z">
+      <w:ins w:id="43" w:author="Joseph Stinziano" w:date="2020-01-06T14:49:00Z">
         <w:r>
           <w:rPr>
             <w:rFonts w:eastAsiaTheme="minorEastAsia" w:cstheme="minorHAnsi"/>
@@ -8029,7 +8105,7 @@
       <w:pPr>
         <w:spacing w:after="0" w:line="360" w:lineRule="auto"/>
         <w:rPr>
-          <w:ins w:id="35" w:author="Joseph Stinziano" w:date="2020-01-06T14:48:00Z"/>
+          <w:ins w:id="44" w:author="Joseph Stinziano" w:date="2020-01-06T14:48:00Z"/>
           <w:rFonts w:eastAsiaTheme="minorEastAsia" w:cstheme="minorHAnsi"/>
           <w:sz w:val="24"/>
           <w:szCs w:val="24"/>
@@ -8041,14 +8117,14 @@
       <w:pPr>
         <w:spacing w:after="0" w:line="360" w:lineRule="auto"/>
         <w:rPr>
-          <w:ins w:id="36" w:author="Joseph Stinziano" w:date="2020-01-06T14:49:00Z"/>
+          <w:ins w:id="45" w:author="Joseph Stinziano" w:date="2020-01-06T14:49:00Z"/>
           <w:rFonts w:eastAsiaTheme="minorEastAsia" w:cstheme="minorHAnsi"/>
           <w:sz w:val="24"/>
           <w:szCs w:val="24"/>
           <w:lang w:val="en-CA"/>
         </w:rPr>
       </w:pPr>
-      <w:ins w:id="37" w:author="Joseph Stinziano" w:date="2020-01-06T14:48:00Z">
+      <w:ins w:id="46" w:author="Joseph Stinziano" w:date="2020-01-06T14:48:00Z">
         <w:r>
           <w:rPr>
             <w:rFonts w:eastAsiaTheme="minorEastAsia" w:cstheme="minorHAnsi"/>
@@ -8059,7 +8135,7 @@
           <w:t>Stomatal condu</w:t>
         </w:r>
       </w:ins>
-      <w:ins w:id="38" w:author="Joseph Stinziano" w:date="2020-01-06T14:49:00Z">
+      <w:ins w:id="47" w:author="Joseph Stinziano" w:date="2020-01-06T14:49:00Z">
         <w:r>
           <w:rPr>
             <w:rFonts w:eastAsiaTheme="minorEastAsia" w:cstheme="minorHAnsi"/>
@@ -8067,7 +8143,53 @@
             <w:szCs w:val="24"/>
             <w:lang w:val="en-CA"/>
           </w:rPr>
-          <w:t>ctance was calculated according to the model of Ball et al. (1987):</w:t>
+          <w:t xml:space="preserve">ctance was calculated according to the model of </w:t>
+        </w:r>
+      </w:ins>
+      <w:proofErr w:type="spellStart"/>
+      <w:ins w:id="48" w:author="Joseph Stinziano" w:date="2020-01-07T14:15:00Z">
+        <w:r>
+          <w:rPr>
+            <w:rFonts w:eastAsiaTheme="minorEastAsia" w:cstheme="minorHAnsi"/>
+            <w:sz w:val="24"/>
+            <w:szCs w:val="24"/>
+            <w:lang w:val="en-CA"/>
+          </w:rPr>
+          <w:t>Medlyn</w:t>
+        </w:r>
+      </w:ins>
+      <w:proofErr w:type="spellEnd"/>
+      <w:ins w:id="49" w:author="Joseph Stinziano" w:date="2020-01-06T14:49:00Z">
+        <w:r>
+          <w:rPr>
+            <w:rFonts w:eastAsiaTheme="minorEastAsia" w:cstheme="minorHAnsi"/>
+            <w:sz w:val="24"/>
+            <w:szCs w:val="24"/>
+            <w:lang w:val="en-CA"/>
+          </w:rPr>
+          <w:t xml:space="preserve"> et al. (</w:t>
+        </w:r>
+      </w:ins>
+      <w:ins w:id="50" w:author="Joseph Stinziano" w:date="2020-01-07T14:15:00Z">
+        <w:r>
+          <w:rPr>
+            <w:rFonts w:eastAsiaTheme="minorEastAsia" w:cstheme="minorHAnsi"/>
+            <w:sz w:val="24"/>
+            <w:szCs w:val="24"/>
+            <w:lang w:val="en-CA"/>
+          </w:rPr>
+          <w:t>2011</w:t>
+        </w:r>
+      </w:ins>
+      <w:ins w:id="51" w:author="Joseph Stinziano" w:date="2020-01-06T14:49:00Z">
+        <w:r>
+          <w:rPr>
+            <w:rFonts w:eastAsiaTheme="minorEastAsia" w:cstheme="minorHAnsi"/>
+            <w:sz w:val="24"/>
+            <w:szCs w:val="24"/>
+            <w:lang w:val="en-CA"/>
+          </w:rPr>
+          <w:t>):</w:t>
         </w:r>
       </w:ins>
     </w:p>
@@ -8075,7 +8197,7 @@
       <w:pPr>
         <w:spacing w:after="0" w:line="360" w:lineRule="auto"/>
         <w:rPr>
-          <w:ins w:id="39" w:author="Joseph Stinziano" w:date="2020-01-06T14:49:00Z"/>
+          <w:ins w:id="52" w:author="Joseph Stinziano" w:date="2020-01-06T14:49:00Z"/>
           <w:rFonts w:eastAsiaTheme="minorEastAsia" w:cstheme="minorHAnsi"/>
           <w:sz w:val="24"/>
           <w:szCs w:val="24"/>
@@ -8087,14 +8209,14 @@
       <w:pPr>
         <w:spacing w:after="0" w:line="360" w:lineRule="auto"/>
         <w:rPr>
-          <w:ins w:id="40" w:author="Joseph Stinziano" w:date="2020-01-06T14:51:00Z"/>
+          <w:ins w:id="53" w:author="Joseph Stinziano" w:date="2020-01-06T14:51:00Z"/>
           <w:rFonts w:eastAsiaTheme="minorEastAsia" w:cstheme="minorHAnsi"/>
           <w:sz w:val="24"/>
           <w:szCs w:val="24"/>
           <w:lang w:val="en-CA"/>
         </w:rPr>
       </w:pPr>
-      <w:ins w:id="41" w:author="Joseph Stinziano" w:date="2020-01-06T14:50:00Z">
+      <w:ins w:id="54" w:author="Joseph Stinziano" w:date="2020-01-06T14:50:00Z">
         <w:r>
           <w:rPr>
             <w:rFonts w:eastAsiaTheme="minorEastAsia" w:cstheme="minorHAnsi"/>
@@ -8130,10 +8252,43 @@
             <w:szCs w:val="24"/>
             <w:lang w:val="en-CA"/>
           </w:rPr>
-          <w:t>the equations from Farquhar et al. (1980), along with the respiration equations above, and using the Ball et al. (1987) model o</w:t>
+          <w:t xml:space="preserve">the equations from Farquhar et al. (1980), along with the respiration equations above, and using the </w:t>
         </w:r>
       </w:ins>
-      <w:ins w:id="42" w:author="Joseph Stinziano" w:date="2020-01-06T14:51:00Z">
+      <w:proofErr w:type="spellStart"/>
+      <w:ins w:id="55" w:author="Joseph Stinziano" w:date="2020-01-07T14:15:00Z">
+        <w:r>
+          <w:rPr>
+            <w:rFonts w:eastAsiaTheme="minorEastAsia" w:cstheme="minorHAnsi"/>
+            <w:sz w:val="24"/>
+            <w:szCs w:val="24"/>
+            <w:lang w:val="en-CA"/>
+          </w:rPr>
+          <w:t>Medlyn</w:t>
+        </w:r>
+        <w:proofErr w:type="spellEnd"/>
+        <w:r>
+          <w:rPr>
+            <w:rFonts w:eastAsiaTheme="minorEastAsia" w:cstheme="minorHAnsi"/>
+            <w:sz w:val="24"/>
+            <w:szCs w:val="24"/>
+            <w:lang w:val="en-CA"/>
+          </w:rPr>
+          <w:t xml:space="preserve"> et al. (2011)</w:t>
+        </w:r>
+      </w:ins>
+      <w:ins w:id="56" w:author="Joseph Stinziano" w:date="2020-01-06T14:50:00Z">
+        <w:r>
+          <w:rPr>
+            <w:rFonts w:eastAsiaTheme="minorEastAsia" w:cstheme="minorHAnsi"/>
+            <w:sz w:val="24"/>
+            <w:szCs w:val="24"/>
+            <w:lang w:val="en-CA"/>
+          </w:rPr>
+          <w:t xml:space="preserve"> model o</w:t>
+        </w:r>
+      </w:ins>
+      <w:ins w:id="57" w:author="Joseph Stinziano" w:date="2020-01-06T14:51:00Z">
         <w:r>
           <w:rPr>
             <w:rFonts w:eastAsiaTheme="minorEastAsia" w:cstheme="minorHAnsi"/>
@@ -8149,7 +8304,7 @@
       <w:pPr>
         <w:spacing w:after="0" w:line="360" w:lineRule="auto"/>
         <w:rPr>
-          <w:ins w:id="43" w:author="Joseph Stinziano" w:date="2020-01-06T14:51:00Z"/>
+          <w:ins w:id="58" w:author="Joseph Stinziano" w:date="2020-01-06T14:51:00Z"/>
           <w:rFonts w:eastAsiaTheme="minorEastAsia" w:cstheme="minorHAnsi"/>
           <w:sz w:val="24"/>
           <w:szCs w:val="24"/>
@@ -8161,14 +8316,14 @@
       <w:pPr>
         <w:spacing w:after="0" w:line="360" w:lineRule="auto"/>
         <w:rPr>
-          <w:ins w:id="44" w:author="Joseph Stinziano" w:date="2020-01-06T14:48:00Z"/>
+          <w:ins w:id="59" w:author="Joseph Stinziano" w:date="2020-01-06T14:48:00Z"/>
           <w:rFonts w:eastAsiaTheme="minorEastAsia" w:cstheme="minorHAnsi"/>
           <w:sz w:val="24"/>
           <w:szCs w:val="24"/>
           <w:lang w:val="en-CA"/>
         </w:rPr>
       </w:pPr>
-      <w:ins w:id="45" w:author="Joseph Stinziano" w:date="2020-01-06T14:51:00Z">
+      <w:ins w:id="60" w:author="Joseph Stinziano" w:date="2020-01-06T14:51:00Z">
         <w:r>
           <w:rPr>
             <w:rFonts w:eastAsiaTheme="minorEastAsia" w:cstheme="minorHAnsi"/>
@@ -8179,7 +8334,7 @@
           <w:t>Modeling was performed on six total days of environmental data, with three days of d</w:t>
         </w:r>
       </w:ins>
-      <w:ins w:id="46" w:author="Joseph Stinziano" w:date="2020-01-06T14:52:00Z">
+      <w:ins w:id="61" w:author="Joseph Stinziano" w:date="2020-01-06T14:52:00Z">
         <w:r>
           <w:rPr>
             <w:rFonts w:eastAsiaTheme="minorEastAsia" w:cstheme="minorHAnsi"/>
@@ -8190,7 +8345,7 @@
           <w:t>ata obtained from</w:t>
         </w:r>
       </w:ins>
-      <w:ins w:id="47" w:author="Joseph Stinziano" w:date="2020-01-07T13:15:00Z">
+      <w:ins w:id="62" w:author="Joseph Stinziano" w:date="2020-01-07T13:15:00Z">
         <w:r>
           <w:rPr>
             <w:rFonts w:eastAsiaTheme="minorEastAsia" w:cstheme="minorHAnsi"/>
@@ -8201,7 +8356,7 @@
           <w:t xml:space="preserve"> external sensors at</w:t>
         </w:r>
       </w:ins>
-      <w:ins w:id="48" w:author="Joseph Stinziano" w:date="2020-01-06T14:52:00Z">
+      <w:ins w:id="63" w:author="Joseph Stinziano" w:date="2020-01-06T14:52:00Z">
         <w:r>
           <w:rPr>
             <w:rFonts w:eastAsiaTheme="minorEastAsia" w:cstheme="minorHAnsi"/>
@@ -8213,7 +8368,7 @@
         </w:r>
       </w:ins>
       <w:proofErr w:type="spellStart"/>
-      <w:ins w:id="49" w:author="Joseph Stinziano" w:date="2020-01-07T13:13:00Z">
+      <w:ins w:id="64" w:author="Joseph Stinziano" w:date="2020-01-07T13:13:00Z">
         <w:r>
           <w:rPr>
             <w:rFonts w:eastAsiaTheme="minorEastAsia" w:cstheme="minorHAnsi"/>
@@ -8234,7 +8389,7 @@
           <w:t xml:space="preserve"> Experimental Climate Change Research Cen</w:t>
         </w:r>
       </w:ins>
-      <w:ins w:id="50" w:author="Joseph Stinziano" w:date="2020-01-07T13:14:00Z">
+      <w:ins w:id="65" w:author="Joseph Stinziano" w:date="2020-01-07T13:14:00Z">
         <w:r>
           <w:rPr>
             <w:rFonts w:eastAsiaTheme="minorEastAsia" w:cstheme="minorHAnsi"/>
@@ -8272,7 +8427,7 @@
           <w:t>°W</w:t>
         </w:r>
       </w:ins>
-      <w:ins w:id="51" w:author="Joseph Stinziano" w:date="2020-01-07T13:15:00Z">
+      <w:ins w:id="66" w:author="Joseph Stinziano" w:date="2020-01-07T13:15:00Z">
         <w:r>
           <w:rPr>
             <w:rFonts w:eastAsiaTheme="minorEastAsia" w:cstheme="minorHAnsi"/>
@@ -8283,7 +8438,7 @@
           <w:t>, altitude: 251 m</w:t>
         </w:r>
       </w:ins>
-      <w:ins w:id="52" w:author="Joseph Stinziano" w:date="2020-01-07T13:14:00Z">
+      <w:ins w:id="67" w:author="Joseph Stinziano" w:date="2020-01-07T13:14:00Z">
         <w:r>
           <w:rPr>
             <w:rFonts w:eastAsiaTheme="minorEastAsia" w:cstheme="minorHAnsi"/>
@@ -8294,7 +8449,7 @@
           <w:t>)</w:t>
         </w:r>
       </w:ins>
-      <w:ins w:id="53" w:author="Joseph Stinziano" w:date="2020-01-06T14:52:00Z">
+      <w:ins w:id="68" w:author="Joseph Stinziano" w:date="2020-01-06T14:52:00Z">
         <w:r>
           <w:rPr>
             <w:rFonts w:eastAsiaTheme="minorEastAsia" w:cstheme="minorHAnsi"/>
@@ -8305,7 +8460,7 @@
           <w:t xml:space="preserve"> and </w:t>
         </w:r>
       </w:ins>
-      <w:ins w:id="54" w:author="Joseph Stinziano" w:date="2020-01-07T13:12:00Z">
+      <w:ins w:id="69" w:author="Joseph Stinziano" w:date="2020-01-07T13:12:00Z">
         <w:r>
           <w:rPr>
             <w:rFonts w:eastAsiaTheme="minorEastAsia" w:cstheme="minorHAnsi"/>
@@ -8316,7 +8471,7 @@
           <w:t>rooftop greenhouse at the University of New Mexico (35.08</w:t>
         </w:r>
       </w:ins>
-      <w:ins w:id="55" w:author="Joseph Stinziano" w:date="2020-01-07T13:13:00Z">
+      <w:ins w:id="70" w:author="Joseph Stinziano" w:date="2020-01-07T13:13:00Z">
         <w:r>
           <w:rPr>
             <w:rFonts w:eastAsiaTheme="minorEastAsia" w:cstheme="minorHAnsi"/>
@@ -8327,7 +8482,7 @@
           <w:t>°N, 106.62°W, altitude: 1587 m</w:t>
         </w:r>
       </w:ins>
-      <w:ins w:id="56" w:author="Joseph Stinziano" w:date="2020-01-07T13:12:00Z">
+      <w:ins w:id="71" w:author="Joseph Stinziano" w:date="2020-01-07T13:12:00Z">
         <w:r>
           <w:rPr>
             <w:rFonts w:eastAsiaTheme="minorEastAsia" w:cstheme="minorHAnsi"/>
@@ -8338,7 +8493,7 @@
           <w:t>)</w:t>
         </w:r>
       </w:ins>
-      <w:ins w:id="57" w:author="Joseph Stinziano" w:date="2020-01-06T14:52:00Z">
+      <w:ins w:id="72" w:author="Joseph Stinziano" w:date="2020-01-06T14:52:00Z">
         <w:r>
           <w:rPr>
             <w:rFonts w:eastAsiaTheme="minorEastAsia" w:cstheme="minorHAnsi"/>
@@ -8359,7 +8514,7 @@
           <w:t>summer, and autumn day</w:t>
         </w:r>
       </w:ins>
-      <w:ins w:id="58" w:author="Joseph Stinziano" w:date="2020-01-07T13:11:00Z">
+      <w:ins w:id="73" w:author="Joseph Stinziano" w:date="2020-01-07T13:11:00Z">
         <w:r>
           <w:rPr>
             <w:rFonts w:eastAsiaTheme="minorEastAsia" w:cstheme="minorHAnsi"/>
@@ -8370,7 +8525,7 @@
           <w:t xml:space="preserve"> (DOYs of X, Y, and Z in 20</w:t>
         </w:r>
       </w:ins>
-      <w:ins w:id="59" w:author="Joseph Stinziano" w:date="2020-01-07T13:12:00Z">
+      <w:ins w:id="74" w:author="Joseph Stinziano" w:date="2020-01-07T13:12:00Z">
         <w:r>
           <w:rPr>
             <w:rFonts w:eastAsiaTheme="minorEastAsia" w:cstheme="minorHAnsi"/>
@@ -8381,7 +8536,7 @@
           <w:t>1</w:t>
         </w:r>
       </w:ins>
-      <w:ins w:id="60" w:author="Joseph Stinziano" w:date="2020-01-07T13:11:00Z">
+      <w:ins w:id="75" w:author="Joseph Stinziano" w:date="2020-01-07T13:11:00Z">
         <w:r>
           <w:rPr>
             <w:rFonts w:eastAsiaTheme="minorEastAsia" w:cstheme="minorHAnsi"/>
@@ -8392,7 +8547,7 @@
           <w:t>X)</w:t>
         </w:r>
       </w:ins>
-      <w:ins w:id="61" w:author="Joseph Stinziano" w:date="2020-01-06T14:52:00Z">
+      <w:ins w:id="76" w:author="Joseph Stinziano" w:date="2020-01-06T14:52:00Z">
         <w:r>
           <w:rPr>
             <w:rFonts w:eastAsiaTheme="minorEastAsia" w:cstheme="minorHAnsi"/>
@@ -8408,7 +8563,7 @@
       <w:pPr>
         <w:spacing w:after="0" w:line="360" w:lineRule="auto"/>
         <w:rPr>
-          <w:ins w:id="62" w:author="Joseph Stinziano" w:date="2020-01-06T14:48:00Z"/>
+          <w:ins w:id="77" w:author="Joseph Stinziano" w:date="2020-01-06T14:48:00Z"/>
           <w:rFonts w:eastAsiaTheme="minorEastAsia" w:cstheme="minorHAnsi"/>
           <w:sz w:val="24"/>
           <w:szCs w:val="24"/>
@@ -8425,7 +8580,7 @@
           <w:sz w:val="24"/>
           <w:szCs w:val="24"/>
           <w:lang w:val="en-CA"/>
-          <w:rPrChange w:id="63" w:author="Joseph Stinziano" w:date="2020-01-06T14:48:00Z">
+          <w:rPrChange w:id="78" w:author="Joseph Stinziano" w:date="2020-01-06T14:48:00Z">
             <w:rPr>
               <w:rFonts w:eastAsiaTheme="minorEastAsia" w:cstheme="minorHAnsi"/>
               <w:sz w:val="24"/>
@@ -8435,7 +8590,7 @@
           </w:rPrChange>
         </w:rPr>
       </w:pPr>
-      <w:ins w:id="64" w:author="Joseph Stinziano" w:date="2020-01-06T14:48:00Z">
+      <w:ins w:id="79" w:author="Joseph Stinziano" w:date="2020-01-06T14:48:00Z">
         <w:r>
           <w:rPr>
             <w:rFonts w:eastAsiaTheme="minorEastAsia" w:cstheme="minorHAnsi"/>
@@ -11358,7 +11513,7 @@
       <w:pPr>
         <w:spacing w:after="0" w:line="360" w:lineRule="auto"/>
         <w:rPr>
-          <w:ins w:id="65" w:author="Joseph Stinziano" w:date="2020-01-06T14:53:00Z"/>
+          <w:ins w:id="80" w:author="Joseph Stinziano" w:date="2020-01-06T14:53:00Z"/>
           <w:rFonts w:eastAsiaTheme="minorEastAsia" w:cstheme="minorHAnsi"/>
           <w:sz w:val="24"/>
           <w:szCs w:val="24"/>
@@ -11370,15 +11525,15 @@
       <w:pPr>
         <w:spacing w:after="0" w:line="360" w:lineRule="auto"/>
         <w:rPr>
-          <w:ins w:id="66" w:author="Joseph Stinziano" w:date="2020-01-06T14:53:00Z"/>
+          <w:ins w:id="81" w:author="Joseph Stinziano" w:date="2020-01-06T14:53:00Z"/>
           <w:rFonts w:eastAsiaTheme="minorEastAsia" w:cstheme="minorHAnsi"/>
           <w:sz w:val="24"/>
           <w:szCs w:val="24"/>
           <w:lang w:val="en-CA"/>
         </w:rPr>
       </w:pPr>
-      <w:commentRangeStart w:id="67"/>
-      <w:ins w:id="68" w:author="Joseph Stinziano" w:date="2020-01-06T14:53:00Z">
+      <w:commentRangeStart w:id="82"/>
+      <w:ins w:id="83" w:author="Joseph Stinziano" w:date="2020-01-06T14:53:00Z">
         <w:r>
           <w:rPr>
             <w:rFonts w:eastAsiaTheme="minorEastAsia" w:cstheme="minorHAnsi"/>
@@ -11389,12 +11544,12 @@
           </w:rPr>
           <w:t>Impacts on modelled net carbon balance</w:t>
         </w:r>
-        <w:commentRangeEnd w:id="67"/>
+        <w:commentRangeEnd w:id="82"/>
         <w:r>
           <w:rPr>
             <w:rStyle w:val="CommentReference"/>
           </w:rPr>
-          <w:commentReference w:id="67"/>
+          <w:commentReference w:id="82"/>
         </w:r>
       </w:ins>
     </w:p>
@@ -11408,7 +11563,7 @@
           <w:lang w:val="en-CA"/>
         </w:rPr>
       </w:pPr>
-      <w:ins w:id="69" w:author="Joseph Stinziano" w:date="2020-01-07T12:30:00Z">
+      <w:ins w:id="84" w:author="Joseph Stinziano" w:date="2020-01-07T12:30:00Z">
         <w:r>
           <w:rPr>
             <w:rFonts w:eastAsiaTheme="minorEastAsia" w:cstheme="minorHAnsi"/>
@@ -12400,7 +12555,7 @@
           <w:lang w:val="en-CA"/>
         </w:rPr>
       </w:pPr>
-      <w:ins w:id="70" w:author="Joseph Stinziano" w:date="2020-01-07T13:16:00Z">
+      <w:ins w:id="85" w:author="Joseph Stinziano" w:date="2020-01-07T13:16:00Z">
         <w:r>
           <w:rPr>
             <w:rFonts w:eastAsiaTheme="minorEastAsia" w:cstheme="minorHAnsi"/>
@@ -12411,7 +12566,7 @@
           <w:t>We would like to thank Wesley J. Noe at the University o</w:t>
         </w:r>
       </w:ins>
-      <w:ins w:id="71" w:author="Joseph Stinziano" w:date="2020-01-07T13:17:00Z">
+      <w:ins w:id="86" w:author="Joseph Stinziano" w:date="2020-01-07T13:17:00Z">
         <w:r>
           <w:rPr>
             <w:rFonts w:eastAsiaTheme="minorEastAsia" w:cstheme="minorHAnsi"/>
@@ -12422,8 +12577,6 @@
           <w:t>f New Mexico for providing climate data.</w:t>
         </w:r>
       </w:ins>
-      <w:bookmarkStart w:id="72" w:name="_GoBack"/>
-      <w:bookmarkEnd w:id="72"/>
     </w:p>
     <w:p>
       <w:pPr>
@@ -15107,7 +15260,28 @@
       </w:r>
     </w:p>
   </w:comment>
-  <w:comment w:id="67" w:author="Joseph Stinziano" w:date="2020-01-06T14:53:00Z" w:initials="JS">
+  <w:comment w:id="14" w:author="Joseph Stinziano" w:date="2020-01-07T14:15:00Z" w:initials="JS">
+    <w:p>
+      <w:pPr>
+        <w:pStyle w:val="CommentText"/>
+      </w:pPr>
+      <w:r>
+        <w:rPr>
+          <w:rStyle w:val="CommentReference"/>
+        </w:rPr>
+        <w:annotationRef/>
+      </w:r>
+      <w:r>
+        <w:t xml:space="preserve">Perhaps put all equations into a table to make it easier on the </w:t>
+      </w:r>
+      <w:r>
+        <w:t>reader</w:t>
+      </w:r>
+      <w:bookmarkStart w:id="17" w:name="_GoBack"/>
+      <w:bookmarkEnd w:id="17"/>
+    </w:p>
+  </w:comment>
+  <w:comment w:id="82" w:author="Joseph Stinziano" w:date="2020-01-06T14:53:00Z" w:initials="JS">
     <w:p>
       <w:pPr>
         <w:pStyle w:val="CommentText"/>
@@ -15132,6 +15306,7 @@
 <file path=word/commentsExtended.xml><?xml version="1.0" encoding="utf-8"?>
 <w15:commentsEx xmlns:wpc="http://schemas.microsoft.com/office/word/2010/wordprocessingCanvas" xmlns:cx="http://schemas.microsoft.com/office/drawing/2014/chartex" xmlns:cx1="http://schemas.microsoft.com/office/drawing/2015/9/8/chartex" xmlns:cx2="http://schemas.microsoft.com/office/drawing/2015/10/21/chartex" xmlns:cx3="http://schemas.microsoft.com/office/drawing/2016/5/9/chartex" xmlns:cx4="http://schemas.microsoft.com/office/drawing/2016/5/10/chartex" xmlns:cx5="http://schemas.microsoft.com/office/drawing/2016/5/11/chartex" xmlns:cx6="http://schemas.microsoft.com/office/drawing/2016/5/12/chartex" xmlns:cx7="http://schemas.microsoft.com/office/drawing/2016/5/13/chartex" xmlns:cx8="http://schemas.microsoft.com/office/drawing/2016/5/14/chartex" xmlns:mc="http://schemas.openxmlformats.org/markup-compatibility/2006" xmlns:aink="http://schemas.microsoft.com/office/drawing/2016/ink" xmlns:am3d="http://schemas.microsoft.com/office/drawing/2017/model3d" xmlns:o="urn:schemas-microsoft-com:office:office" xmlns:r="http://schemas.openxmlformats.org/officeDocument/2006/relationships" xmlns:m="http://schemas.openxmlformats.org/officeDocument/2006/math" xmlns:v="urn:schemas-microsoft-com:vml" xmlns:wp14="http://schemas.microsoft.com/office/word/2010/wordprocessingDrawing" xmlns:wp="http://schemas.openxmlformats.org/drawingml/2006/wordprocessingDrawing" xmlns:w10="urn:schemas-microsoft-com:office:word" xmlns:w="http://schemas.openxmlformats.org/wordprocessingml/2006/main" xmlns:w14="http://schemas.microsoft.com/office/word/2010/wordml" xmlns:w15="http://schemas.microsoft.com/office/word/2012/wordml" xmlns:w16cid="http://schemas.microsoft.com/office/word/2016/wordml/cid" xmlns:w16se="http://schemas.microsoft.com/office/word/2015/wordml/symex" xmlns:wpg="http://schemas.microsoft.com/office/word/2010/wordprocessingGroup" xmlns:wpi="http://schemas.microsoft.com/office/word/2010/wordprocessingInk" xmlns:wne="http://schemas.microsoft.com/office/word/2006/wordml" xmlns:wps="http://schemas.microsoft.com/office/word/2010/wordprocessingShape" mc:Ignorable="w14 w15 w16se w16cid wp14">
   <w15:commentEx w15:paraId="07F73E5B" w15:done="0"/>
+  <w15:commentEx w15:paraId="0BDFE5A7" w15:done="0"/>
   <w15:commentEx w15:paraId="42B06FD2" w15:done="0"/>
 </w15:commentsEx>
 </file>
@@ -15139,6 +15314,7 @@
 <file path=word/commentsIds.xml><?xml version="1.0" encoding="utf-8"?>
 <w16cid:commentsIds xmlns:wpc="http://schemas.microsoft.com/office/word/2010/wordprocessingCanvas" xmlns:cx="http://schemas.microsoft.com/office/drawing/2014/chartex" xmlns:cx1="http://schemas.microsoft.com/office/drawing/2015/9/8/chartex" xmlns:cx2="http://schemas.microsoft.com/office/drawing/2015/10/21/chartex" xmlns:cx3="http://schemas.microsoft.com/office/drawing/2016/5/9/chartex" xmlns:cx4="http://schemas.microsoft.com/office/drawing/2016/5/10/chartex" xmlns:cx5="http://schemas.microsoft.com/office/drawing/2016/5/11/chartex" xmlns:cx6="http://schemas.microsoft.com/office/drawing/2016/5/12/chartex" xmlns:cx7="http://schemas.microsoft.com/office/drawing/2016/5/13/chartex" xmlns:cx8="http://schemas.microsoft.com/office/drawing/2016/5/14/chartex" xmlns:mc="http://schemas.openxmlformats.org/markup-compatibility/2006" xmlns:aink="http://schemas.microsoft.com/office/drawing/2016/ink" xmlns:am3d="http://schemas.microsoft.com/office/drawing/2017/model3d" xmlns:o="urn:schemas-microsoft-com:office:office" xmlns:r="http://schemas.openxmlformats.org/officeDocument/2006/relationships" xmlns:m="http://schemas.openxmlformats.org/officeDocument/2006/math" xmlns:v="urn:schemas-microsoft-com:vml" xmlns:wp14="http://schemas.microsoft.com/office/word/2010/wordprocessingDrawing" xmlns:wp="http://schemas.openxmlformats.org/drawingml/2006/wordprocessingDrawing" xmlns:w10="urn:schemas-microsoft-com:office:word" xmlns:w="http://schemas.openxmlformats.org/wordprocessingml/2006/main" xmlns:w14="http://schemas.microsoft.com/office/word/2010/wordml" xmlns:w15="http://schemas.microsoft.com/office/word/2012/wordml" xmlns:w16cid="http://schemas.microsoft.com/office/word/2016/wordml/cid" xmlns:w16se="http://schemas.microsoft.com/office/word/2015/wordml/symex" xmlns:wpg="http://schemas.microsoft.com/office/word/2010/wordprocessingGroup" xmlns:wpi="http://schemas.microsoft.com/office/word/2010/wordprocessingInk" xmlns:wne="http://schemas.microsoft.com/office/word/2006/wordml" xmlns:wps="http://schemas.microsoft.com/office/word/2010/wordprocessingShape" mc:Ignorable="w14 w15 w16se w16cid wp14">
   <w16cid:commentId w16cid:paraId="07F73E5B" w16cid:durableId="21BDC54F"/>
+  <w16cid:commentId w16cid:paraId="0BDFE5A7" w16cid:durableId="21BF1119"/>
   <w16cid:commentId w16cid:paraId="42B06FD2" w16cid:durableId="21BDC874"/>
 </w16cid:commentsIds>
 </file>

</xml_diff>